<commit_message>
Better code, and more functionality.
</commit_message>
<xml_diff>
--- a/DloadXMLb64.docx
+++ b/DloadXMLb64.docx
@@ -45,7 +45,17 @@
           <w:szCs w:val="22"/>
           <w:lang w:val="en-US"/>
         </w:rPr>
-        <w:t xml:space="preserve">A sample </w:t>
+        <w:t>This is a</w:t>
+      </w:r>
+      <w:r>
+        <w:rPr>
+          <w:rFonts w:eastAsiaTheme="majorEastAsia"/>
+          <w:color w:val="FF0000"/>
+          <w:sz w:val="22"/>
+          <w:szCs w:val="22"/>
+          <w:lang w:val="en-US"/>
+        </w:rPr>
+        <w:t xml:space="preserve"> sample </w:t>
       </w:r>
       <w:r>
         <w:rPr>
@@ -190,7 +200,21 @@
           <w:rFonts w:eastAsiaTheme="majorEastAsia"/>
           <w:lang w:val="en-US"/>
         </w:rPr>
-        <w:t xml:space="preserve"> this example:</w:t>
+        <w:t xml:space="preserve"> this example</w:t>
+      </w:r>
+      <w:r>
+        <w:rPr>
+          <w:rFonts w:eastAsiaTheme="majorEastAsia"/>
+          <w:lang w:val="en-US"/>
+        </w:rPr>
+        <w:t>, row by row</w:t>
+      </w:r>
+      <w:r>
+        <w:rPr>
+          <w:rFonts w:eastAsiaTheme="majorEastAsia"/>
+          <w:lang w:val="en-US"/>
+        </w:rPr>
+        <w:t>:</w:t>
       </w:r>
     </w:p>
     <w:p>
@@ -248,7 +272,21 @@
           <w:rFonts w:eastAsiaTheme="majorEastAsia"/>
           <w:lang w:val="en-US"/>
         </w:rPr>
-        <w:t>The two text elements will be provided by the backend. These fields must be write-protected. It could also be used for prices, dates, etc.</w:t>
+        <w:t>The two text elements will be provided by the backend</w:t>
+      </w:r>
+      <w:r>
+        <w:rPr>
+          <w:rFonts w:eastAsiaTheme="majorEastAsia"/>
+          <w:lang w:val="en-US"/>
+        </w:rPr>
+        <w:t xml:space="preserve"> (CRM)</w:t>
+      </w:r>
+      <w:r>
+        <w:rPr>
+          <w:rFonts w:eastAsiaTheme="majorEastAsia"/>
+          <w:lang w:val="en-US"/>
+        </w:rPr>
+        <w:t>. These fields must be write-protected. It could also be used for prices, dates, etc.</w:t>
       </w:r>
     </w:p>
     <w:p>
@@ -306,28 +344,63 @@
           <w:rFonts w:eastAsiaTheme="majorEastAsia"/>
           <w:lang w:val="en-US"/>
         </w:rPr>
-        <w:t xml:space="preserve">This text element will be provided by the backend as </w:t>
+        <w:t>P</w:t>
       </w:r>
       <w:r>
         <w:rPr>
           <w:rFonts w:eastAsiaTheme="majorEastAsia"/>
           <w:lang w:val="en-US"/>
         </w:rPr>
-        <w:t>well,</w:t>
+        <w:t xml:space="preserve">rovided by the backend as </w:t>
       </w:r>
       <w:r>
         <w:rPr>
           <w:rFonts w:eastAsiaTheme="majorEastAsia"/>
           <w:lang w:val="en-US"/>
         </w:rPr>
-        <w:t xml:space="preserve"> but it can be modified by the user. Use cases is </w:t>
+        <w:t>well but</w:t>
       </w:r>
       <w:r>
         <w:rPr>
           <w:rFonts w:eastAsiaTheme="majorEastAsia"/>
           <w:lang w:val="en-US"/>
         </w:rPr>
-        <w:t>when a backend information needs being correct.</w:t>
+        <w:t xml:space="preserve"> can be modified by the user. Use case is </w:t>
+      </w:r>
+      <w:r>
+        <w:rPr>
+          <w:rFonts w:eastAsiaTheme="majorEastAsia"/>
+          <w:lang w:val="en-US"/>
+        </w:rPr>
+        <w:t xml:space="preserve">when </w:t>
+      </w:r>
+      <w:r>
+        <w:rPr>
+          <w:rFonts w:eastAsiaTheme="majorEastAsia"/>
+          <w:lang w:val="en-US"/>
+        </w:rPr>
+        <w:t xml:space="preserve">CRM </w:t>
+      </w:r>
+      <w:r>
+        <w:rPr>
+          <w:rFonts w:eastAsiaTheme="majorEastAsia"/>
+          <w:lang w:val="en-US"/>
+        </w:rPr>
+        <w:t xml:space="preserve">information needs being </w:t>
+      </w:r>
+      <w:r>
+        <w:rPr>
+          <w:rFonts w:eastAsiaTheme="majorEastAsia"/>
+          <w:lang w:val="en-US"/>
+        </w:rPr>
+        <w:t>verified/corrected by the user</w:t>
+      </w:r>
+      <w:r>
+        <w:rPr>
+          <w:rFonts w:eastAsiaTheme="majorEastAsia"/>
+          <w:lang w:val="en-US"/>
+        </w:rPr>
+        <w:t>.</w:t>
       </w:r>
     </w:p>
     <w:p>
@@ -391,6 +464,13 @@
           <w:lang w:val="en-US"/>
         </w:rPr>
         <w:t>.</w:t>
+      </w:r>
+      <w:r>
+        <w:rPr>
+          <w:rFonts w:eastAsiaTheme="majorEastAsia"/>
+          <w:lang w:val="en-US"/>
+        </w:rPr>
+        <w:t xml:space="preserve"> User data collection.</w:t>
       </w:r>
     </w:p>
     <w:p>
@@ -462,6 +542,13 @@
         </w:rPr>
         <w:t>.</w:t>
       </w:r>
+      <w:r>
+        <w:rPr>
+          <w:rFonts w:eastAsiaTheme="majorEastAsia"/>
+          <w:lang w:val="en-US"/>
+        </w:rPr>
+        <w:t xml:space="preserve"> User data collection.</w:t>
+      </w:r>
     </w:p>
     <w:p>
       <w:pPr>
@@ -509,7 +596,14 @@
           <w:rFonts w:eastAsiaTheme="majorEastAsia"/>
           <w:lang w:val="en-US"/>
         </w:rPr>
-        <w:t>Drop down list control and a vertical radio button control</w:t>
+        <w:t>Drop down list and vertical radio button control</w:t>
+      </w:r>
+      <w:r>
+        <w:rPr>
+          <w:rFonts w:eastAsiaTheme="majorEastAsia"/>
+          <w:lang w:val="en-US"/>
+        </w:rPr>
+        <w:t>s</w:t>
       </w:r>
       <w:r>
         <w:rPr>
@@ -518,6 +612,13 @@
         </w:rPr>
         <w:t>.</w:t>
       </w:r>
+      <w:r>
+        <w:rPr>
+          <w:rFonts w:eastAsiaTheme="majorEastAsia"/>
+          <w:lang w:val="en-US"/>
+        </w:rPr>
+        <w:t xml:space="preserve"> User selection.</w:t>
+      </w:r>
     </w:p>
     <w:p>
       <w:pPr>
@@ -525,6 +626,8 @@
         <w:ind w:left="993" w:right="680" w:hanging="284"/>
         <w:rPr>
           <w:rFonts w:eastAsiaTheme="majorEastAsia"/>
+          <w:sz w:val="16"/>
+          <w:szCs w:val="16"/>
           <w:lang w:val="en-US"/>
         </w:rPr>
       </w:pPr>
@@ -1563,7 +1666,7 @@
                 <w:noProof/>
                 <w:lang w:val="en-US"/>
               </w:rPr>
-              <w:t xml:space="preserve"> – 3 choices</w:t>
+              <w:t xml:space="preserve"> </w:t>
             </w:r>
             <w:r>
               <w:rPr>
@@ -1664,6 +1767,98 @@
           <w:lang w:val="en-US"/>
         </w:rPr>
       </w:pPr>
+    </w:p>
+    <w:p>
+      <w:pPr>
+        <w:spacing w:after="0"/>
+        <w:ind w:right="680"/>
+        <w:rPr>
+          <w:rFonts w:eastAsiaTheme="majorEastAsia"/>
+          <w:lang w:val="en-US"/>
+        </w:rPr>
+      </w:pPr>
+      <w:r>
+        <w:rPr>
+          <w:rFonts w:eastAsiaTheme="majorEastAsia"/>
+          <w:color w:val="D9D9D9" w:themeColor="background1" w:themeShade="D9"/>
+          <w:lang w:val="en-US"/>
+        </w:rPr>
+        <w:t>&lt;&lt;</w:t>
+      </w:r>
+      <w:r>
+        <w:rPr>
+          <w:rFonts w:eastAsiaTheme="majorEastAsia"/>
+          <w:color w:val="D9D9D9" w:themeColor="background1" w:themeShade="D9"/>
+          <w:lang w:val="en-US"/>
+        </w:rPr>
+        <w:t xml:space="preserve"> </w:t>
+      </w:r>
+      <w:proofErr w:type="gramStart"/>
+      <w:r>
+        <w:rPr>
+          <w:rFonts w:eastAsiaTheme="majorEastAsia"/>
+          <w:color w:val="D9D9D9" w:themeColor="background1" w:themeShade="D9"/>
+          <w:lang w:val="en-US"/>
+        </w:rPr>
+        <w:t>User name</w:t>
+      </w:r>
+      <w:proofErr w:type="gramEnd"/>
+      <w:r>
+        <w:rPr>
+          <w:rFonts w:eastAsiaTheme="majorEastAsia"/>
+          <w:color w:val="D9D9D9" w:themeColor="background1" w:themeShade="D9"/>
+          <w:lang w:val="en-US"/>
+        </w:rPr>
+        <w:t xml:space="preserve"> </w:t>
+      </w:r>
+      <w:r>
+        <w:rPr>
+          <w:rFonts w:eastAsiaTheme="majorEastAsia"/>
+          <w:color w:val="D9D9D9" w:themeColor="background1" w:themeShade="D9"/>
+          <w:lang w:val="en-US"/>
+        </w:rPr>
+        <w:t>&gt;&gt;</w:t>
+      </w:r>
+      <w:r>
+        <w:rPr>
+          <w:rFonts w:eastAsiaTheme="majorEastAsia"/>
+          <w:color w:val="D9D9D9" w:themeColor="background1" w:themeShade="D9"/>
+          <w:lang w:val="en-US"/>
+        </w:rPr>
+        <w:tab/>
+      </w:r>
+      <w:r>
+        <w:rPr>
+          <w:rFonts w:eastAsiaTheme="majorEastAsia"/>
+          <w:color w:val="D9D9D9" w:themeColor="background1" w:themeShade="D9"/>
+          <w:lang w:val="en-US"/>
+        </w:rPr>
+        <w:tab/>
+      </w:r>
+      <w:r>
+        <w:rPr>
+          <w:rFonts w:eastAsiaTheme="majorEastAsia"/>
+          <w:color w:val="D9D9D9" w:themeColor="background1" w:themeShade="D9"/>
+          <w:lang w:val="en-US"/>
+        </w:rPr>
+        <w:t>&lt;&lt;</w:t>
+      </w:r>
+      <w:r>
+        <w:rPr>
+          <w:rFonts w:eastAsiaTheme="majorEastAsia"/>
+          <w:color w:val="D9D9D9" w:themeColor="background1" w:themeShade="D9"/>
+          <w:lang w:val="en-US"/>
+        </w:rPr>
+        <w:t xml:space="preserve"> User email </w:t>
+      </w:r>
+      <w:r>
+        <w:rPr>
+          <w:rFonts w:eastAsiaTheme="majorEastAsia"/>
+          <w:color w:val="D9D9D9" w:themeColor="background1" w:themeShade="D9"/>
+          <w:lang w:val="en-US"/>
+        </w:rPr>
+        <w:t>&gt;&gt;</w:t>
+      </w:r>
     </w:p>
     <w:tbl>
       <w:tblPr>

</xml_diff>

<commit_message>
Working with a new rule
</commit_message>
<xml_diff>
--- a/DloadXMLb64.docx
+++ b/DloadXMLb64.docx
@@ -256,6 +256,7 @@
           <w:rFonts w:eastAsiaTheme="majorEastAsia"/>
           <w:b/>
           <w:bCs/>
+          <w:color w:val="F49E71" w:themeColor="accent6"/>
           <w:lang w:val="en-US"/>
         </w:rPr>
         <w:t>Prefilled</w:t>
@@ -319,9 +320,10 @@
           <w:rFonts w:eastAsiaTheme="majorEastAsia"/>
           <w:b/>
           <w:bCs/>
+          <w:color w:val="F49E71" w:themeColor="accent6"/>
           <w:lang w:val="en-US"/>
         </w:rPr>
-        <w:t>Prefilled</w:t>
+        <w:t xml:space="preserve">Prefilled </w:t>
       </w:r>
       <w:r>
         <w:rPr>
@@ -330,7 +332,17 @@
           <w:bCs/>
           <w:lang w:val="en-US"/>
         </w:rPr>
-        <w:t xml:space="preserve"> &amp; editable</w:t>
+        <w:t xml:space="preserve">&amp; </w:t>
+      </w:r>
+      <w:r>
+        <w:rPr>
+          <w:rFonts w:eastAsiaTheme="majorEastAsia"/>
+          <w:b/>
+          <w:bCs/>
+          <w:color w:val="12A7E7" w:themeColor="accent5" w:themeShade="BF"/>
+          <w:lang w:val="en-US"/>
+        </w:rPr>
+        <w:t>editable</w:t>
       </w:r>
       <w:r>
         <w:rPr>
@@ -440,6 +452,7 @@
           <w:rFonts w:eastAsiaTheme="majorEastAsia"/>
           <w:b/>
           <w:bCs/>
+          <w:color w:val="12A7E7" w:themeColor="accent5" w:themeShade="BF"/>
           <w:lang w:val="en-US"/>
         </w:rPr>
         <w:t>Editable</w:t>
@@ -503,6 +516,7 @@
           <w:rFonts w:eastAsiaTheme="majorEastAsia"/>
           <w:b/>
           <w:bCs/>
+          <w:color w:val="12A7E7" w:themeColor="accent5" w:themeShade="BF"/>
           <w:lang w:val="en-US"/>
         </w:rPr>
         <w:t>Editable</w:t>
@@ -580,6 +594,7 @@
           <w:rFonts w:eastAsiaTheme="majorEastAsia"/>
           <w:b/>
           <w:bCs/>
+          <w:color w:val="92D050"/>
           <w:lang w:val="en-US"/>
         </w:rPr>
         <w:t>Selectable</w:t>
@@ -1700,7 +1715,7 @@
         <w:tc>
           <w:tcPr>
             <w:tcW w:w="562" w:type="dxa"/>
-            <w:shd w:val="clear" w:color="auto" w:fill="DDF3FC" w:themeFill="accent5" w:themeFillTint="33"/>
+            <w:shd w:val="clear" w:color="auto" w:fill="DBFFE4"/>
           </w:tcPr>
           <w:p>
             <w:pPr>
@@ -1727,7 +1742,7 @@
         <w:tc>
           <w:tcPr>
             <w:tcW w:w="3696" w:type="dxa"/>
-            <w:shd w:val="clear" w:color="auto" w:fill="DDF3FC" w:themeFill="accent5" w:themeFillTint="33"/>
+            <w:shd w:val="clear" w:color="auto" w:fill="DBFFE4"/>
           </w:tcPr>
           <w:p>
             <w:pPr>
@@ -1743,7 +1758,7 @@
         <w:tc>
           <w:tcPr>
             <w:tcW w:w="4111" w:type="dxa"/>
-            <w:shd w:val="clear" w:color="auto" w:fill="DDF3FC" w:themeFill="accent5" w:themeFillTint="33"/>
+            <w:shd w:val="clear" w:color="auto" w:fill="DBFFE4"/>
           </w:tcPr>
           <w:p>
             <w:pPr>
@@ -1791,25 +1806,7 @@
           <w:color w:val="D9D9D9" w:themeColor="background1" w:themeShade="D9"/>
           <w:lang w:val="en-US"/>
         </w:rPr>
-        <w:t xml:space="preserve"> </w:t>
-      </w:r>
-      <w:proofErr w:type="gramStart"/>
-      <w:r>
-        <w:rPr>
-          <w:rFonts w:eastAsiaTheme="majorEastAsia"/>
-          <w:color w:val="D9D9D9" w:themeColor="background1" w:themeShade="D9"/>
-          <w:lang w:val="en-US"/>
-        </w:rPr>
-        <w:t>User name</w:t>
-      </w:r>
-      <w:proofErr w:type="gramEnd"/>
-      <w:r>
-        <w:rPr>
-          <w:rFonts w:eastAsiaTheme="majorEastAsia"/>
-          <w:color w:val="D9D9D9" w:themeColor="background1" w:themeShade="D9"/>
-          <w:lang w:val="en-US"/>
-        </w:rPr>
-        <w:t xml:space="preserve"> </w:t>
+        <w:t xml:space="preserve"> User name </w:t>
       </w:r>
       <w:r>
         <w:rPr>
@@ -2089,17 +2086,7 @@
                 <w:iCs/>
                 <w:lang w:val="en-US"/>
               </w:rPr>
-              <w:t xml:space="preserve">Date  (dd / mm / </w:t>
-            </w:r>
-            <w:proofErr w:type="spellStart"/>
-            <w:r>
-              <w:rPr>
-                <w:rFonts w:eastAsiaTheme="majorEastAsia"/>
-                <w:i/>
-                <w:iCs/>
-                <w:lang w:val="en-US"/>
-              </w:rPr>
-              <w:t>yy</w:t>
+              <w:t>Date  (dd / mm / yy</w:t>
             </w:r>
             <w:r>
               <w:rPr>
@@ -2117,17 +2104,7 @@
                 <w:iCs/>
                 <w:lang w:val="en-US"/>
               </w:rPr>
-              <w:t>y</w:t>
-            </w:r>
-            <w:proofErr w:type="spellEnd"/>
-            <w:r>
-              <w:rPr>
-                <w:rFonts w:eastAsiaTheme="majorEastAsia"/>
-                <w:i/>
-                <w:iCs/>
-                <w:lang w:val="en-US"/>
-              </w:rPr>
-              <w:t>)</w:t>
+              <w:t>y)</w:t>
             </w:r>
           </w:p>
         </w:tc>
@@ -2183,9 +2160,8 @@
                 <w:iCs/>
                 <w:lang w:val="en-US"/>
               </w:rPr>
-              <w:t xml:space="preserve">Date  (dd / mm / </w:t>
+              <w:t>Date  (dd / mm / y</w:t>
             </w:r>
-            <w:proofErr w:type="spellStart"/>
             <w:r>
               <w:rPr>
                 <w:rFonts w:eastAsiaTheme="majorEastAsia"/>
@@ -2202,26 +2178,7 @@
                 <w:iCs/>
                 <w:lang w:val="en-US"/>
               </w:rPr>
-              <w:t>y</w:t>
-            </w:r>
-            <w:r>
-              <w:rPr>
-                <w:rFonts w:eastAsiaTheme="majorEastAsia"/>
-                <w:i/>
-                <w:iCs/>
-                <w:lang w:val="en-US"/>
-              </w:rPr>
-              <w:t>yy</w:t>
-            </w:r>
-            <w:proofErr w:type="spellEnd"/>
-            <w:r>
-              <w:rPr>
-                <w:rFonts w:eastAsiaTheme="majorEastAsia"/>
-                <w:i/>
-                <w:iCs/>
-                <w:lang w:val="en-US"/>
-              </w:rPr>
-              <w:t>)</w:t>
+              <w:t>yy)</w:t>
             </w:r>
           </w:p>
         </w:tc>

</xml_diff>

<commit_message>
Py replaced with ToolKit
</commit_message>
<xml_diff>
--- a/DloadXMLb64.docx
+++ b/DloadXMLb64.docx
@@ -1,9 +1,10 @@
 
 <file path=word/document.xml><?xml version="1.0" encoding="utf-8"?>
-<w:document xmlns:wpc="http://schemas.microsoft.com/office/word/2010/wordprocessingCanvas" xmlns:cx="http://schemas.microsoft.com/office/drawing/2014/chartex" xmlns:cx1="http://schemas.microsoft.com/office/drawing/2015/9/8/chartex" xmlns:cx2="http://schemas.microsoft.com/office/drawing/2015/10/21/chartex" xmlns:cx3="http://schemas.microsoft.com/office/drawing/2016/5/9/chartex" xmlns:cx4="http://schemas.microsoft.com/office/drawing/2016/5/10/chartex" xmlns:cx5="http://schemas.microsoft.com/office/drawing/2016/5/11/chartex" xmlns:cx6="http://schemas.microsoft.com/office/drawing/2016/5/12/chartex" xmlns:cx7="http://schemas.microsoft.com/office/drawing/2016/5/13/chartex" xmlns:cx8="http://schemas.microsoft.com/office/drawing/2016/5/14/chartex" xmlns:mc="http://schemas.openxmlformats.org/markup-compatibility/2006" xmlns:aink="http://schemas.microsoft.com/office/drawing/2016/ink" xmlns:am3d="http://schemas.microsoft.com/office/drawing/2017/model3d" xmlns:o="urn:schemas-microsoft-com:office:office" xmlns:oel="http://schemas.microsoft.com/office/2019/extlst" xmlns:r="http://schemas.openxmlformats.org/officeDocument/2006/relationships" xmlns:m="http://schemas.openxmlformats.org/officeDocument/2006/math" xmlns:v="urn:schemas-microsoft-com:vml" xmlns:wp14="http://schemas.microsoft.com/office/word/2010/wordprocessingDrawing" xmlns:wp="http://schemas.openxmlformats.org/drawingml/2006/wordprocessingDrawing" xmlns:w10="urn:schemas-microsoft-com:office:word" xmlns:w="http://schemas.openxmlformats.org/wordprocessingml/2006/main" xmlns:w14="http://schemas.microsoft.com/office/word/2010/wordml" xmlns:w15="http://schemas.microsoft.com/office/word/2012/wordml" xmlns:w16cex="http://schemas.microsoft.com/office/word/2018/wordml/cex" xmlns:w16cid="http://schemas.microsoft.com/office/word/2016/wordml/cid" xmlns:w16="http://schemas.microsoft.com/office/word/2018/wordml" xmlns:w16sdtdh="http://schemas.microsoft.com/office/word/2020/wordml/sdtdatahash" xmlns:w16se="http://schemas.microsoft.com/office/word/2015/wordml/symex" xmlns:wpg="http://schemas.microsoft.com/office/word/2010/wordprocessingGroup" xmlns:wpi="http://schemas.microsoft.com/office/word/2010/wordprocessingInk" xmlns:wne="http://schemas.microsoft.com/office/word/2006/wordml" xmlns:wps="http://schemas.microsoft.com/office/word/2010/wordprocessingShape" mc:Ignorable="w14 w15 w16se w16cid w16 w16cex w16sdtdh wp14">
+<w:document xmlns:wpc="http://schemas.microsoft.com/office/word/2010/wordprocessingCanvas" xmlns:cx="http://schemas.microsoft.com/office/drawing/2014/chartex" xmlns:cx1="http://schemas.microsoft.com/office/drawing/2015/9/8/chartex" xmlns:cx2="http://schemas.microsoft.com/office/drawing/2015/10/21/chartex" xmlns:cx3="http://schemas.microsoft.com/office/drawing/2016/5/9/chartex" xmlns:cx4="http://schemas.microsoft.com/office/drawing/2016/5/10/chartex" xmlns:cx5="http://schemas.microsoft.com/office/drawing/2016/5/11/chartex" xmlns:cx6="http://schemas.microsoft.com/office/drawing/2016/5/12/chartex" xmlns:cx7="http://schemas.microsoft.com/office/drawing/2016/5/13/chartex" xmlns:cx8="http://schemas.microsoft.com/office/drawing/2016/5/14/chartex" xmlns:mc="http://schemas.openxmlformats.org/markup-compatibility/2006" xmlns:aink="http://schemas.microsoft.com/office/drawing/2016/ink" xmlns:am3d="http://schemas.microsoft.com/office/drawing/2017/model3d" xmlns:o="urn:schemas-microsoft-com:office:office" xmlns:oel="http://schemas.microsoft.com/office/2019/extlst" xmlns:r="http://schemas.openxmlformats.org/officeDocument/2006/relationships" xmlns:m="http://schemas.openxmlformats.org/officeDocument/2006/math" xmlns:v="urn:schemas-microsoft-com:vml" xmlns:wp14="http://schemas.microsoft.com/office/word/2010/wordprocessingDrawing" xmlns:wp="http://schemas.openxmlformats.org/drawingml/2006/wordprocessingDrawing" xmlns:w10="urn:schemas-microsoft-com:office:word" xmlns:w="http://schemas.openxmlformats.org/wordprocessingml/2006/main" xmlns:w14="http://schemas.microsoft.com/office/word/2010/wordml" xmlns:w15="http://schemas.microsoft.com/office/word/2012/wordml" xmlns:w16cex="http://schemas.microsoft.com/office/word/2018/wordml/cex" xmlns:w16cid="http://schemas.microsoft.com/office/word/2016/wordml/cid" xmlns:w16="http://schemas.microsoft.com/office/word/2018/wordml" xmlns:w16du="http://schemas.microsoft.com/office/word/2023/wordml/word16du" xmlns:w16sdtdh="http://schemas.microsoft.com/office/word/2020/wordml/sdtdatahash" xmlns:w16se="http://schemas.microsoft.com/office/word/2015/wordml/symex" xmlns:wpg="http://schemas.microsoft.com/office/word/2010/wordprocessingGroup" xmlns:wpi="http://schemas.microsoft.com/office/word/2010/wordprocessingInk" xmlns:wne="http://schemas.microsoft.com/office/word/2006/wordml" xmlns:wps="http://schemas.microsoft.com/office/word/2010/wordprocessingShape" mc:Ignorable="w14 w15 w16se w16cid w16 w16cex w16sdtdh w16du wp14">
   <w:body>
     <w:p>
       <w:pPr>
+        <w:spacing w:before="360"/>
         <w:ind w:right="680"/>
         <w:jc w:val="center"/>
         <w:rPr>
@@ -137,37 +138,7 @@
           <w:szCs w:val="22"/>
           <w:lang w:val="en-US"/>
         </w:rPr>
-        <w:t>collectin</w:t>
-      </w:r>
-      <w:r>
-        <w:rPr>
-          <w:rFonts w:eastAsiaTheme="majorEastAsia"/>
-          <w:color w:val="FF0000"/>
-          <w:sz w:val="22"/>
-          <w:szCs w:val="22"/>
-          <w:lang w:val="en-US"/>
-        </w:rPr>
-        <w:t>g</w:t>
-      </w:r>
-      <w:r>
-        <w:rPr>
-          <w:rFonts w:eastAsiaTheme="majorEastAsia"/>
-          <w:color w:val="FF0000"/>
-          <w:sz w:val="22"/>
-          <w:szCs w:val="22"/>
-          <w:lang w:val="en-US"/>
-        </w:rPr>
-        <w:t xml:space="preserve"> </w:t>
-      </w:r>
-      <w:r>
-        <w:rPr>
-          <w:rFonts w:eastAsiaTheme="majorEastAsia"/>
-          <w:color w:val="FF0000"/>
-          <w:sz w:val="22"/>
-          <w:szCs w:val="22"/>
-          <w:lang w:val="en-US"/>
-        </w:rPr>
-        <w:t>information</w:t>
+        <w:t>backfilling</w:t>
       </w:r>
       <w:r>
         <w:rPr>
@@ -182,7 +153,8 @@
     </w:p>
     <w:p>
       <w:pPr>
-        <w:ind w:right="680" w:firstLine="709"/>
+        <w:spacing w:before="120"/>
+        <w:ind w:right="737" w:firstLine="709"/>
         <w:rPr>
           <w:rFonts w:eastAsiaTheme="majorEastAsia"/>
           <w:lang w:val="en-US"/>
@@ -753,7 +725,7 @@
                 <w:szCs w:val="16"/>
                 <w:lang w:val="en-US"/>
               </w:rPr>
-              <w:t>labelControl</w:t>
+              <w:t>textControl</w:t>
             </w:r>
           </w:p>
         </w:tc>
@@ -830,7 +802,7 @@
                 <w:szCs w:val="16"/>
                 <w:lang w:val="en-US"/>
               </w:rPr>
-              <w:t>labelControl</w:t>
+              <w:t>textControl</w:t>
             </w:r>
           </w:p>
         </w:tc>
@@ -2274,36 +2246,18 @@
     </w:tbl>
     <w:p>
       <w:pPr>
-        <w:spacing w:after="0"/>
-        <w:ind w:right="680"/>
-        <w:rPr>
-          <w:rFonts w:eastAsiaTheme="majorEastAsia"/>
-          <w:lang w:val="en-US"/>
-        </w:rPr>
-      </w:pPr>
-    </w:p>
-    <w:p>
-      <w:pPr>
-        <w:spacing w:after="0"/>
-        <w:ind w:right="680"/>
-        <w:rPr>
-          <w:rFonts w:eastAsiaTheme="majorEastAsia"/>
-          <w:lang w:val="en-US"/>
-        </w:rPr>
-      </w:pPr>
-    </w:p>
-    <w:p>
-      <w:pPr>
         <w:tabs>
           <w:tab w:val="left" w:pos="6946"/>
         </w:tabs>
-        <w:spacing w:after="0"/>
-        <w:ind w:left="1276" w:right="2522"/>
+        <w:spacing w:before="240" w:after="0"/>
+        <w:ind w:left="1276" w:right="2523"/>
         <w:jc w:val="center"/>
         <w:rPr>
           <w:rFonts w:eastAsiaTheme="majorEastAsia"/>
           <w:i/>
           <w:iCs/>
+          <w:sz w:val="18"/>
+          <w:szCs w:val="18"/>
           <w:lang w:val="en-US"/>
         </w:rPr>
       </w:pPr>
@@ -2313,9 +2267,11 @@
           <w:i/>
           <w:iCs/>
           <w:color w:val="FF0000"/>
+          <w:sz w:val="18"/>
+          <w:szCs w:val="18"/>
           <w:lang w:val="en-US"/>
         </w:rPr>
-        <w:t xml:space="preserve">This document will be sent by the CRM using the b64 format to complement a rule </w:t>
+        <w:t xml:space="preserve">This document will be sent by the CRM using the b64 format to complement a rule already </w:t>
       </w:r>
       <w:r>
         <w:rPr>
@@ -2323,9 +2279,11 @@
           <w:i/>
           <w:iCs/>
           <w:color w:val="FF0000"/>
+          <w:sz w:val="18"/>
+          <w:szCs w:val="18"/>
           <w:lang w:val="en-US"/>
         </w:rPr>
-        <w:t xml:space="preserve">already prepared </w:t>
+        <w:t>available</w:t>
       </w:r>
       <w:r>
         <w:rPr>
@@ -2333,14 +2291,16 @@
           <w:i/>
           <w:iCs/>
           <w:color w:val="FF0000"/>
+          <w:sz w:val="18"/>
+          <w:szCs w:val="18"/>
           <w:lang w:val="en-US"/>
         </w:rPr>
-        <w:t>on the RSign platform.</w:t>
+        <w:t xml:space="preserve"> on the RSign platform.</w:t>
       </w:r>
     </w:p>
     <w:sectPr>
       <w:pgSz w:w="11906" w:h="16838"/>
-      <w:pgMar w:top="2127" w:right="907" w:bottom="1361" w:left="1814" w:header="709" w:footer="709" w:gutter="0"/>
+      <w:pgMar w:top="1758" w:right="907" w:bottom="1361" w:left="1871" w:header="709" w:footer="709" w:gutter="0"/>
       <w:cols w:space="708"/>
       <w:docGrid w:linePitch="360"/>
     </w:sectPr>
@@ -2349,7 +2309,7 @@
 </file>
 
 <file path=word/endnotes.xml><?xml version="1.0" encoding="utf-8"?>
-<w:endnotes xmlns:wpc="http://schemas.microsoft.com/office/word/2010/wordprocessingCanvas" xmlns:cx="http://schemas.microsoft.com/office/drawing/2014/chartex" xmlns:cx1="http://schemas.microsoft.com/office/drawing/2015/9/8/chartex" xmlns:cx2="http://schemas.microsoft.com/office/drawing/2015/10/21/chartex" xmlns:cx3="http://schemas.microsoft.com/office/drawing/2016/5/9/chartex" xmlns:cx4="http://schemas.microsoft.com/office/drawing/2016/5/10/chartex" xmlns:cx5="http://schemas.microsoft.com/office/drawing/2016/5/11/chartex" xmlns:cx6="http://schemas.microsoft.com/office/drawing/2016/5/12/chartex" xmlns:cx7="http://schemas.microsoft.com/office/drawing/2016/5/13/chartex" xmlns:cx8="http://schemas.microsoft.com/office/drawing/2016/5/14/chartex" xmlns:mc="http://schemas.openxmlformats.org/markup-compatibility/2006" xmlns:aink="http://schemas.microsoft.com/office/drawing/2016/ink" xmlns:am3d="http://schemas.microsoft.com/office/drawing/2017/model3d" xmlns:o="urn:schemas-microsoft-com:office:office" xmlns:oel="http://schemas.microsoft.com/office/2019/extlst" xmlns:r="http://schemas.openxmlformats.org/officeDocument/2006/relationships" xmlns:m="http://schemas.openxmlformats.org/officeDocument/2006/math" xmlns:v="urn:schemas-microsoft-com:vml" xmlns:wp14="http://schemas.microsoft.com/office/word/2010/wordprocessingDrawing" xmlns:wp="http://schemas.openxmlformats.org/drawingml/2006/wordprocessingDrawing" xmlns:w10="urn:schemas-microsoft-com:office:word" xmlns:w="http://schemas.openxmlformats.org/wordprocessingml/2006/main" xmlns:w14="http://schemas.microsoft.com/office/word/2010/wordml" xmlns:w15="http://schemas.microsoft.com/office/word/2012/wordml" xmlns:w16cex="http://schemas.microsoft.com/office/word/2018/wordml/cex" xmlns:w16cid="http://schemas.microsoft.com/office/word/2016/wordml/cid" xmlns:w16="http://schemas.microsoft.com/office/word/2018/wordml" xmlns:w16sdtdh="http://schemas.microsoft.com/office/word/2020/wordml/sdtdatahash" xmlns:w16se="http://schemas.microsoft.com/office/word/2015/wordml/symex" xmlns:wpg="http://schemas.microsoft.com/office/word/2010/wordprocessingGroup" xmlns:wpi="http://schemas.microsoft.com/office/word/2010/wordprocessingInk" xmlns:wne="http://schemas.microsoft.com/office/word/2006/wordml" xmlns:wps="http://schemas.microsoft.com/office/word/2010/wordprocessingShape" mc:Ignorable="w14 w15 w16se w16cid w16 w16cex w16sdtdh wp14">
+<w:endnotes xmlns:wpc="http://schemas.microsoft.com/office/word/2010/wordprocessingCanvas" xmlns:cx="http://schemas.microsoft.com/office/drawing/2014/chartex" xmlns:cx1="http://schemas.microsoft.com/office/drawing/2015/9/8/chartex" xmlns:cx2="http://schemas.microsoft.com/office/drawing/2015/10/21/chartex" xmlns:cx3="http://schemas.microsoft.com/office/drawing/2016/5/9/chartex" xmlns:cx4="http://schemas.microsoft.com/office/drawing/2016/5/10/chartex" xmlns:cx5="http://schemas.microsoft.com/office/drawing/2016/5/11/chartex" xmlns:cx6="http://schemas.microsoft.com/office/drawing/2016/5/12/chartex" xmlns:cx7="http://schemas.microsoft.com/office/drawing/2016/5/13/chartex" xmlns:cx8="http://schemas.microsoft.com/office/drawing/2016/5/14/chartex" xmlns:mc="http://schemas.openxmlformats.org/markup-compatibility/2006" xmlns:aink="http://schemas.microsoft.com/office/drawing/2016/ink" xmlns:am3d="http://schemas.microsoft.com/office/drawing/2017/model3d" xmlns:o="urn:schemas-microsoft-com:office:office" xmlns:oel="http://schemas.microsoft.com/office/2019/extlst" xmlns:r="http://schemas.openxmlformats.org/officeDocument/2006/relationships" xmlns:m="http://schemas.openxmlformats.org/officeDocument/2006/math" xmlns:v="urn:schemas-microsoft-com:vml" xmlns:wp14="http://schemas.microsoft.com/office/word/2010/wordprocessingDrawing" xmlns:wp="http://schemas.openxmlformats.org/drawingml/2006/wordprocessingDrawing" xmlns:w10="urn:schemas-microsoft-com:office:word" xmlns:w="http://schemas.openxmlformats.org/wordprocessingml/2006/main" xmlns:w14="http://schemas.microsoft.com/office/word/2010/wordml" xmlns:w15="http://schemas.microsoft.com/office/word/2012/wordml" xmlns:w16cex="http://schemas.microsoft.com/office/word/2018/wordml/cex" xmlns:w16cid="http://schemas.microsoft.com/office/word/2016/wordml/cid" xmlns:w16="http://schemas.microsoft.com/office/word/2018/wordml" xmlns:w16du="http://schemas.microsoft.com/office/word/2023/wordml/word16du" xmlns:w16sdtdh="http://schemas.microsoft.com/office/word/2020/wordml/sdtdatahash" xmlns:w16se="http://schemas.microsoft.com/office/word/2015/wordml/symex" xmlns:wpg="http://schemas.microsoft.com/office/word/2010/wordprocessingGroup" xmlns:wpi="http://schemas.microsoft.com/office/word/2010/wordprocessingInk" xmlns:wne="http://schemas.microsoft.com/office/word/2006/wordml" xmlns:wps="http://schemas.microsoft.com/office/word/2010/wordprocessingShape" mc:Ignorable="w14 w15 w16se w16cid w16 w16cex w16sdtdh w16du wp14">
   <w:endnote w:type="separator" w:id="-1">
     <w:p>
       <w:r>
@@ -2368,7 +2328,7 @@
 </file>
 
 <file path=word/footnotes.xml><?xml version="1.0" encoding="utf-8"?>
-<w:footnotes xmlns:wpc="http://schemas.microsoft.com/office/word/2010/wordprocessingCanvas" xmlns:cx="http://schemas.microsoft.com/office/drawing/2014/chartex" xmlns:cx1="http://schemas.microsoft.com/office/drawing/2015/9/8/chartex" xmlns:cx2="http://schemas.microsoft.com/office/drawing/2015/10/21/chartex" xmlns:cx3="http://schemas.microsoft.com/office/drawing/2016/5/9/chartex" xmlns:cx4="http://schemas.microsoft.com/office/drawing/2016/5/10/chartex" xmlns:cx5="http://schemas.microsoft.com/office/drawing/2016/5/11/chartex" xmlns:cx6="http://schemas.microsoft.com/office/drawing/2016/5/12/chartex" xmlns:cx7="http://schemas.microsoft.com/office/drawing/2016/5/13/chartex" xmlns:cx8="http://schemas.microsoft.com/office/drawing/2016/5/14/chartex" xmlns:mc="http://schemas.openxmlformats.org/markup-compatibility/2006" xmlns:aink="http://schemas.microsoft.com/office/drawing/2016/ink" xmlns:am3d="http://schemas.microsoft.com/office/drawing/2017/model3d" xmlns:o="urn:schemas-microsoft-com:office:office" xmlns:oel="http://schemas.microsoft.com/office/2019/extlst" xmlns:r="http://schemas.openxmlformats.org/officeDocument/2006/relationships" xmlns:m="http://schemas.openxmlformats.org/officeDocument/2006/math" xmlns:v="urn:schemas-microsoft-com:vml" xmlns:wp14="http://schemas.microsoft.com/office/word/2010/wordprocessingDrawing" xmlns:wp="http://schemas.openxmlformats.org/drawingml/2006/wordprocessingDrawing" xmlns:w10="urn:schemas-microsoft-com:office:word" xmlns:w="http://schemas.openxmlformats.org/wordprocessingml/2006/main" xmlns:w14="http://schemas.microsoft.com/office/word/2010/wordml" xmlns:w15="http://schemas.microsoft.com/office/word/2012/wordml" xmlns:w16cex="http://schemas.microsoft.com/office/word/2018/wordml/cex" xmlns:w16cid="http://schemas.microsoft.com/office/word/2016/wordml/cid" xmlns:w16="http://schemas.microsoft.com/office/word/2018/wordml" xmlns:w16sdtdh="http://schemas.microsoft.com/office/word/2020/wordml/sdtdatahash" xmlns:w16se="http://schemas.microsoft.com/office/word/2015/wordml/symex" xmlns:wpg="http://schemas.microsoft.com/office/word/2010/wordprocessingGroup" xmlns:wpi="http://schemas.microsoft.com/office/word/2010/wordprocessingInk" xmlns:wne="http://schemas.microsoft.com/office/word/2006/wordml" xmlns:wps="http://schemas.microsoft.com/office/word/2010/wordprocessingShape" mc:Ignorable="w14 w15 w16se w16cid w16 w16cex w16sdtdh wp14">
+<w:footnotes xmlns:wpc="http://schemas.microsoft.com/office/word/2010/wordprocessingCanvas" xmlns:cx="http://schemas.microsoft.com/office/drawing/2014/chartex" xmlns:cx1="http://schemas.microsoft.com/office/drawing/2015/9/8/chartex" xmlns:cx2="http://schemas.microsoft.com/office/drawing/2015/10/21/chartex" xmlns:cx3="http://schemas.microsoft.com/office/drawing/2016/5/9/chartex" xmlns:cx4="http://schemas.microsoft.com/office/drawing/2016/5/10/chartex" xmlns:cx5="http://schemas.microsoft.com/office/drawing/2016/5/11/chartex" xmlns:cx6="http://schemas.microsoft.com/office/drawing/2016/5/12/chartex" xmlns:cx7="http://schemas.microsoft.com/office/drawing/2016/5/13/chartex" xmlns:cx8="http://schemas.microsoft.com/office/drawing/2016/5/14/chartex" xmlns:mc="http://schemas.openxmlformats.org/markup-compatibility/2006" xmlns:aink="http://schemas.microsoft.com/office/drawing/2016/ink" xmlns:am3d="http://schemas.microsoft.com/office/drawing/2017/model3d" xmlns:o="urn:schemas-microsoft-com:office:office" xmlns:oel="http://schemas.microsoft.com/office/2019/extlst" xmlns:r="http://schemas.openxmlformats.org/officeDocument/2006/relationships" xmlns:m="http://schemas.openxmlformats.org/officeDocument/2006/math" xmlns:v="urn:schemas-microsoft-com:vml" xmlns:wp14="http://schemas.microsoft.com/office/word/2010/wordprocessingDrawing" xmlns:wp="http://schemas.openxmlformats.org/drawingml/2006/wordprocessingDrawing" xmlns:w10="urn:schemas-microsoft-com:office:word" xmlns:w="http://schemas.openxmlformats.org/wordprocessingml/2006/main" xmlns:w14="http://schemas.microsoft.com/office/word/2010/wordml" xmlns:w15="http://schemas.microsoft.com/office/word/2012/wordml" xmlns:w16cex="http://schemas.microsoft.com/office/word/2018/wordml/cex" xmlns:w16cid="http://schemas.microsoft.com/office/word/2016/wordml/cid" xmlns:w16="http://schemas.microsoft.com/office/word/2018/wordml" xmlns:w16du="http://schemas.microsoft.com/office/word/2023/wordml/word16du" xmlns:w16sdtdh="http://schemas.microsoft.com/office/word/2020/wordml/sdtdatahash" xmlns:w16se="http://schemas.microsoft.com/office/word/2015/wordml/symex" xmlns:wpg="http://schemas.microsoft.com/office/word/2010/wordprocessingGroup" xmlns:wpi="http://schemas.microsoft.com/office/word/2010/wordprocessingInk" xmlns:wne="http://schemas.microsoft.com/office/word/2006/wordml" xmlns:wps="http://schemas.microsoft.com/office/word/2010/wordprocessingShape" mc:Ignorable="w14 w15 w16se w16cid w16 w16cex w16sdtdh w16du wp14">
   <w:footnote w:type="separator" w:id="-1">
     <w:p>
       <w:r>
@@ -2387,7 +2347,7 @@
 </file>
 
 <file path=word/numbering.xml><?xml version="1.0" encoding="utf-8"?>
-<w:numbering xmlns:wpc="http://schemas.microsoft.com/office/word/2010/wordprocessingCanvas" xmlns:cx="http://schemas.microsoft.com/office/drawing/2014/chartex" xmlns:cx1="http://schemas.microsoft.com/office/drawing/2015/9/8/chartex" xmlns:cx2="http://schemas.microsoft.com/office/drawing/2015/10/21/chartex" xmlns:cx3="http://schemas.microsoft.com/office/drawing/2016/5/9/chartex" xmlns:cx4="http://schemas.microsoft.com/office/drawing/2016/5/10/chartex" xmlns:cx5="http://schemas.microsoft.com/office/drawing/2016/5/11/chartex" xmlns:cx6="http://schemas.microsoft.com/office/drawing/2016/5/12/chartex" xmlns:cx7="http://schemas.microsoft.com/office/drawing/2016/5/13/chartex" xmlns:cx8="http://schemas.microsoft.com/office/drawing/2016/5/14/chartex" xmlns:mc="http://schemas.openxmlformats.org/markup-compatibility/2006" xmlns:aink="http://schemas.microsoft.com/office/drawing/2016/ink" xmlns:am3d="http://schemas.microsoft.com/office/drawing/2017/model3d" xmlns:o="urn:schemas-microsoft-com:office:office" xmlns:oel="http://schemas.microsoft.com/office/2019/extlst" xmlns:r="http://schemas.openxmlformats.org/officeDocument/2006/relationships" xmlns:m="http://schemas.openxmlformats.org/officeDocument/2006/math" xmlns:v="urn:schemas-microsoft-com:vml" xmlns:wp14="http://schemas.microsoft.com/office/word/2010/wordprocessingDrawing" xmlns:wp="http://schemas.openxmlformats.org/drawingml/2006/wordprocessingDrawing" xmlns:w10="urn:schemas-microsoft-com:office:word" xmlns:w="http://schemas.openxmlformats.org/wordprocessingml/2006/main" xmlns:w14="http://schemas.microsoft.com/office/word/2010/wordml" xmlns:w15="http://schemas.microsoft.com/office/word/2012/wordml" xmlns:w16cex="http://schemas.microsoft.com/office/word/2018/wordml/cex" xmlns:w16cid="http://schemas.microsoft.com/office/word/2016/wordml/cid" xmlns:w16="http://schemas.microsoft.com/office/word/2018/wordml" xmlns:w16sdtdh="http://schemas.microsoft.com/office/word/2020/wordml/sdtdatahash" xmlns:w16se="http://schemas.microsoft.com/office/word/2015/wordml/symex" xmlns:wpg="http://schemas.microsoft.com/office/word/2010/wordprocessingGroup" xmlns:wpi="http://schemas.microsoft.com/office/word/2010/wordprocessingInk" xmlns:wne="http://schemas.microsoft.com/office/word/2006/wordml" xmlns:wps="http://schemas.microsoft.com/office/word/2010/wordprocessingShape" mc:Ignorable="w14 w15 w16se w16cid w16 w16cex w16sdtdh wp14">
+<w:numbering xmlns:wpc="http://schemas.microsoft.com/office/word/2010/wordprocessingCanvas" xmlns:cx="http://schemas.microsoft.com/office/drawing/2014/chartex" xmlns:cx1="http://schemas.microsoft.com/office/drawing/2015/9/8/chartex" xmlns:cx2="http://schemas.microsoft.com/office/drawing/2015/10/21/chartex" xmlns:cx3="http://schemas.microsoft.com/office/drawing/2016/5/9/chartex" xmlns:cx4="http://schemas.microsoft.com/office/drawing/2016/5/10/chartex" xmlns:cx5="http://schemas.microsoft.com/office/drawing/2016/5/11/chartex" xmlns:cx6="http://schemas.microsoft.com/office/drawing/2016/5/12/chartex" xmlns:cx7="http://schemas.microsoft.com/office/drawing/2016/5/13/chartex" xmlns:cx8="http://schemas.microsoft.com/office/drawing/2016/5/14/chartex" xmlns:mc="http://schemas.openxmlformats.org/markup-compatibility/2006" xmlns:aink="http://schemas.microsoft.com/office/drawing/2016/ink" xmlns:am3d="http://schemas.microsoft.com/office/drawing/2017/model3d" xmlns:o="urn:schemas-microsoft-com:office:office" xmlns:oel="http://schemas.microsoft.com/office/2019/extlst" xmlns:r="http://schemas.openxmlformats.org/officeDocument/2006/relationships" xmlns:m="http://schemas.openxmlformats.org/officeDocument/2006/math" xmlns:v="urn:schemas-microsoft-com:vml" xmlns:wp14="http://schemas.microsoft.com/office/word/2010/wordprocessingDrawing" xmlns:wp="http://schemas.openxmlformats.org/drawingml/2006/wordprocessingDrawing" xmlns:w10="urn:schemas-microsoft-com:office:word" xmlns:w="http://schemas.openxmlformats.org/wordprocessingml/2006/main" xmlns:w14="http://schemas.microsoft.com/office/word/2010/wordml" xmlns:w15="http://schemas.microsoft.com/office/word/2012/wordml" xmlns:w16cex="http://schemas.microsoft.com/office/word/2018/wordml/cex" xmlns:w16cid="http://schemas.microsoft.com/office/word/2016/wordml/cid" xmlns:w16="http://schemas.microsoft.com/office/word/2018/wordml" xmlns:w16du="http://schemas.microsoft.com/office/word/2023/wordml/word16du" xmlns:w16sdtdh="http://schemas.microsoft.com/office/word/2020/wordml/sdtdatahash" xmlns:w16se="http://schemas.microsoft.com/office/word/2015/wordml/symex" xmlns:wpg="http://schemas.microsoft.com/office/word/2010/wordprocessingGroup" xmlns:wpi="http://schemas.microsoft.com/office/word/2010/wordprocessingInk" xmlns:wne="http://schemas.microsoft.com/office/word/2006/wordml" xmlns:wps="http://schemas.microsoft.com/office/word/2010/wordprocessingShape" mc:Ignorable="w14 w15 w16se w16cid w16 w16cex w16sdtdh w16du wp14">
   <w:abstractNum w:abstractNumId="0" w15:restartNumberingAfterBreak="0">
     <w:nsid w:val="FFFFFF7C"/>
     <w:multiLevelType w:val="singleLevel"/>
@@ -5366,7 +5326,7 @@
 </file>
 
 <file path=word/styles.xml><?xml version="1.0" encoding="utf-8"?>
-<w:styles xmlns:mc="http://schemas.openxmlformats.org/markup-compatibility/2006" xmlns:r="http://schemas.openxmlformats.org/officeDocument/2006/relationships" xmlns:w="http://schemas.openxmlformats.org/wordprocessingml/2006/main" xmlns:w14="http://schemas.microsoft.com/office/word/2010/wordml" xmlns:w15="http://schemas.microsoft.com/office/word/2012/wordml" xmlns:w16cex="http://schemas.microsoft.com/office/word/2018/wordml/cex" xmlns:w16cid="http://schemas.microsoft.com/office/word/2016/wordml/cid" xmlns:w16="http://schemas.microsoft.com/office/word/2018/wordml" xmlns:w16sdtdh="http://schemas.microsoft.com/office/word/2020/wordml/sdtdatahash" xmlns:w16se="http://schemas.microsoft.com/office/word/2015/wordml/symex" mc:Ignorable="w14 w15 w16se w16cid w16 w16cex w16sdtdh">
+<w:styles xmlns:mc="http://schemas.openxmlformats.org/markup-compatibility/2006" xmlns:r="http://schemas.openxmlformats.org/officeDocument/2006/relationships" xmlns:w="http://schemas.openxmlformats.org/wordprocessingml/2006/main" xmlns:w14="http://schemas.microsoft.com/office/word/2010/wordml" xmlns:w15="http://schemas.microsoft.com/office/word/2012/wordml" xmlns:w16cex="http://schemas.microsoft.com/office/word/2018/wordml/cex" xmlns:w16cid="http://schemas.microsoft.com/office/word/2016/wordml/cid" xmlns:w16="http://schemas.microsoft.com/office/word/2018/wordml" xmlns:w16du="http://schemas.microsoft.com/office/word/2023/wordml/word16du" xmlns:w16sdtdh="http://schemas.microsoft.com/office/word/2020/wordml/sdtdatahash" xmlns:w16se="http://schemas.microsoft.com/office/word/2015/wordml/symex" mc:Ignorable="w14 w15 w16se w16cid w16 w16cex w16sdtdh w16du">
   <w:docDefaults>
     <w:rPrDefault>
       <w:rPr>

</xml_diff>